<commit_message>
Fixed Simulink models and plots (?)
</commit_message>
<xml_diff>
--- a/Lab 4/Plots/A/Lab4A.docx
+++ b/Lab 4/Plots/A/Lab4A.docx
@@ -7,15 +7,16 @@
         <w:jc w:val="center"/>
       </w:pPr>
       <w:bookmarkStart w:id="0" w:name="_GoBack"/>
+      <w:bookmarkEnd w:id="0"/>
       <w:r>
         <w:rPr>
           <w:noProof/>
         </w:rPr>
         <w:drawing>
-          <wp:inline distT="0" distB="0" distL="0" distR="0" wp14:anchorId="631AB8F5" wp14:editId="060FF8F9">
+          <wp:inline distT="0" distB="0" distL="0" distR="0" wp14:anchorId="69434693" wp14:editId="5BC69BF5">
             <wp:extent cx="5943600" cy="4457700"/>
             <wp:effectExtent l="0" t="0" r="0" b="0"/>
-            <wp:docPr id="4" name="Picture 4"/>
+            <wp:docPr id="6" name="Picture 6"/>
             <wp:cNvGraphicFramePr>
               <a:graphicFrameLocks xmlns:a="http://schemas.openxmlformats.org/drawingml/2006/main" noChangeAspect="1"/>
             </wp:cNvGraphicFramePr>
@@ -29,7 +30,7 @@
                     </pic:cNvPicPr>
                   </pic:nvPicPr>
                   <pic:blipFill>
-                    <a:blip r:embed="rId4">
+                    <a:blip r:embed="rId5">
                       <a:extLst>
                         <a:ext uri="{28A0092B-C50C-407E-A947-70E740481C1C}">
                           <a14:useLocalDpi xmlns:a14="http://schemas.microsoft.com/office/drawing/2010/main" val="0"/>
@@ -60,16 +61,15 @@
           </wp:inline>
         </w:drawing>
       </w:r>
-      <w:bookmarkEnd w:id="0"/>
       <w:r>
         <w:rPr>
           <w:noProof/>
         </w:rPr>
         <w:drawing>
-          <wp:inline distT="0" distB="0" distL="0" distR="0" wp14:anchorId="680849FD" wp14:editId="0073362F">
+          <wp:inline distT="0" distB="0" distL="0" distR="0" wp14:anchorId="50ABEE13" wp14:editId="6072712B">
             <wp:extent cx="5943600" cy="4457700"/>
             <wp:effectExtent l="0" t="0" r="0" b="0"/>
-            <wp:docPr id="3" name="Picture 3"/>
+            <wp:docPr id="5" name="Picture 5"/>
             <wp:cNvGraphicFramePr>
               <a:graphicFrameLocks xmlns:a="http://schemas.openxmlformats.org/drawingml/2006/main" noChangeAspect="1"/>
             </wp:cNvGraphicFramePr>
@@ -83,7 +83,7 @@
                     </pic:cNvPicPr>
                   </pic:nvPicPr>
                   <pic:blipFill>
-                    <a:blip r:embed="rId5">
+                    <a:blip r:embed="rId6">
                       <a:extLst>
                         <a:ext uri="{28A0092B-C50C-407E-A947-70E740481C1C}">
                           <a14:useLocalDpi xmlns:a14="http://schemas.microsoft.com/office/drawing/2010/main" val="0"/>
@@ -846,4 +846,16 @@
     </a:ext>
   </a:extLst>
 </a:theme>
+</file>
+
+<file path=customXml/item1.xml><?xml version="1.0" encoding="utf-8"?>
+<b:Sources xmlns:b="http://schemas.openxmlformats.org/officeDocument/2006/bibliography" xmlns="http://schemas.openxmlformats.org/officeDocument/2006/bibliography" SelectedStyle="\APASixthEditionOfficeOnline.xsl" StyleName="APA" Version="6"/>
+</file>
+
+<file path=customXml/itemProps1.xml><?xml version="1.0" encoding="utf-8"?>
+<ds:datastoreItem xmlns:ds="http://schemas.openxmlformats.org/officeDocument/2006/customXml" ds:itemID="{4CE022B5-2C2C-449D-8A1B-BF547BF9C8CE}">
+  <ds:schemaRefs>
+    <ds:schemaRef ds:uri="http://schemas.openxmlformats.org/officeDocument/2006/bibliography"/>
+  </ds:schemaRefs>
+</ds:datastoreItem>
 </file>
</xml_diff>